<commit_message>
added pdf of redo and peer evaluation
</commit_message>
<xml_diff>
--- a/Syllabus & Learning Outcomes/RedoFormExample.docx
+++ b/Syllabus & Learning Outcomes/RedoFormExample.docx
@@ -1,6 +1,6 @@
 
 <file path=word/document.xml><?xml version="1.0" encoding="utf-8"?>
-<w:document xmlns:wpc="http://schemas.microsoft.com/office/word/2010/wordprocessingCanvas" xmlns:cx="http://schemas.microsoft.com/office/drawing/2014/chartex" xmlns:cx1="http://schemas.microsoft.com/office/drawing/2015/9/8/chartex" xmlns:cx2="http://schemas.microsoft.com/office/drawing/2015/10/21/chartex" xmlns:cx3="http://schemas.microsoft.com/office/drawing/2016/5/9/chartex" xmlns:cx4="http://schemas.microsoft.com/office/drawing/2016/5/10/chartex" xmlns:cx5="http://schemas.microsoft.com/office/drawing/2016/5/11/chartex" xmlns:cx6="http://schemas.microsoft.com/office/drawing/2016/5/12/chartex" xmlns:cx7="http://schemas.microsoft.com/office/drawing/2016/5/13/chartex" xmlns:cx8="http://schemas.microsoft.com/office/drawing/2016/5/14/chartex" xmlns:mc="http://schemas.openxmlformats.org/markup-compatibility/2006" xmlns:aink="http://schemas.microsoft.com/office/drawing/2016/ink" xmlns:am3d="http://schemas.microsoft.com/office/drawing/2017/model3d" xmlns:o="urn:schemas-microsoft-com:office:office" xmlns:r="http://schemas.openxmlformats.org/officeDocument/2006/relationships" xmlns:m="http://schemas.openxmlformats.org/officeDocument/2006/math" xmlns:v="urn:schemas-microsoft-com:vml" xmlns:wp14="http://schemas.microsoft.com/office/word/2010/wordprocessingDrawing" xmlns:wp="http://schemas.openxmlformats.org/drawingml/2006/wordprocessingDrawing" xmlns:w10="urn:schemas-microsoft-com:office:word" xmlns:w="http://schemas.openxmlformats.org/wordprocessingml/2006/main" xmlns:w14="http://schemas.microsoft.com/office/word/2010/wordml" xmlns:w15="http://schemas.microsoft.com/office/word/2012/wordml" xmlns:w16cex="http://schemas.microsoft.com/office/word/2018/wordml/cex" xmlns:w16cid="http://schemas.microsoft.com/office/word/2016/wordml/cid" xmlns:w16="http://schemas.microsoft.com/office/word/2018/wordml" xmlns:w16se="http://schemas.microsoft.com/office/word/2015/wordml/symex" xmlns:wpg="http://schemas.microsoft.com/office/word/2010/wordprocessingGroup" xmlns:wpi="http://schemas.microsoft.com/office/word/2010/wordprocessingInk" xmlns:wne="http://schemas.microsoft.com/office/word/2006/wordml" xmlns:wps="http://schemas.microsoft.com/office/word/2010/wordprocessingShape" mc:Ignorable="w14 w15 w16se w16cid w16 w16cex wp14">
+<w:document xmlns:wpc="http://schemas.microsoft.com/office/word/2010/wordprocessingCanvas" xmlns:cx="http://schemas.microsoft.com/office/drawing/2014/chartex" xmlns:cx1="http://schemas.microsoft.com/office/drawing/2015/9/8/chartex" xmlns:cx2="http://schemas.microsoft.com/office/drawing/2015/10/21/chartex" xmlns:cx3="http://schemas.microsoft.com/office/drawing/2016/5/9/chartex" xmlns:cx4="http://schemas.microsoft.com/office/drawing/2016/5/10/chartex" xmlns:cx5="http://schemas.microsoft.com/office/drawing/2016/5/11/chartex" xmlns:cx6="http://schemas.microsoft.com/office/drawing/2016/5/12/chartex" xmlns:cx7="http://schemas.microsoft.com/office/drawing/2016/5/13/chartex" xmlns:cx8="http://schemas.microsoft.com/office/drawing/2016/5/14/chartex" xmlns:mc="http://schemas.openxmlformats.org/markup-compatibility/2006" xmlns:aink="http://schemas.microsoft.com/office/drawing/2016/ink" xmlns:am3d="http://schemas.microsoft.com/office/drawing/2017/model3d" xmlns:o="urn:schemas-microsoft-com:office:office" xmlns:r="http://schemas.openxmlformats.org/officeDocument/2006/relationships" xmlns:m="http://schemas.openxmlformats.org/officeDocument/2006/math" xmlns:v="urn:schemas-microsoft-com:vml" xmlns:wp14="http://schemas.microsoft.com/office/word/2010/wordprocessingDrawing" xmlns:wp="http://schemas.openxmlformats.org/drawingml/2006/wordprocessingDrawing" xmlns:w10="urn:schemas-microsoft-com:office:word" xmlns:w="http://schemas.openxmlformats.org/wordprocessingml/2006/main" xmlns:w14="http://schemas.microsoft.com/office/word/2010/wordml" xmlns:w15="http://schemas.microsoft.com/office/word/2012/wordml" xmlns:w16cex="http://schemas.microsoft.com/office/word/2018/wordml/cex" xmlns:w16cid="http://schemas.microsoft.com/office/word/2016/wordml/cid" xmlns:w16="http://schemas.microsoft.com/office/word/2018/wordml" xmlns:w16sdtdh="http://schemas.microsoft.com/office/word/2020/wordml/sdtdatahash" xmlns:w16se="http://schemas.microsoft.com/office/word/2015/wordml/symex" xmlns:wpg="http://schemas.microsoft.com/office/word/2010/wordprocessingGroup" xmlns:wpi="http://schemas.microsoft.com/office/word/2010/wordprocessingInk" xmlns:wne="http://schemas.microsoft.com/office/word/2006/wordml" xmlns:wps="http://schemas.microsoft.com/office/word/2010/wordprocessingShape" mc:Ignorable="w14 w15 w16se w16cid w16 w16cex w16sdtdh wp14">
   <w:body>
     <w:p>
       <w:pPr>
@@ -292,7 +292,21 @@
         <w:rPr>
           <w:rFonts w:ascii="Georgia" w:hAnsi="Georgia"/>
         </w:rPr>
-        <w:t xml:space="preserve">Although you may have as many opportunities as needed to correctly redo problems, your first attempt at redos must be completed and turned in within two class periods after receiving your quiz. One form must be completed for </w:t>
+        <w:t xml:space="preserve">Although you may have as many opportunities as needed to correctly redo problems, your first attempt at </w:t>
+      </w:r>
+      <w:proofErr w:type="spellStart"/>
+      <w:r>
+        <w:rPr>
+          <w:rFonts w:ascii="Georgia" w:hAnsi="Georgia"/>
+        </w:rPr>
+        <w:t>redos</w:t>
+      </w:r>
+      <w:proofErr w:type="spellEnd"/>
+      <w:r>
+        <w:rPr>
+          <w:rFonts w:ascii="Georgia" w:hAnsi="Georgia"/>
+        </w:rPr>
+        <w:t xml:space="preserve"> must be completed and turned in within two class periods after receiving your quiz. One form must be completed for </w:t>
       </w:r>
       <w:r>
         <w:rPr>
@@ -318,7 +332,35 @@
         <w:rPr>
           <w:rFonts w:ascii="Georgia" w:hAnsi="Georgia"/>
         </w:rPr>
-        <w:t xml:space="preserve">Submit your redo form(s) alongside your redos from your lab assignment. Your redos for your lab assignment should only contain the problems you needed to redo—no other problems should be included! </w:t>
+        <w:t xml:space="preserve">Submit your redo form(s) alongside your </w:t>
+      </w:r>
+      <w:proofErr w:type="spellStart"/>
+      <w:r>
+        <w:rPr>
+          <w:rFonts w:ascii="Georgia" w:hAnsi="Georgia"/>
+        </w:rPr>
+        <w:t>redos</w:t>
+      </w:r>
+      <w:proofErr w:type="spellEnd"/>
+      <w:r>
+        <w:rPr>
+          <w:rFonts w:ascii="Georgia" w:hAnsi="Georgia"/>
+        </w:rPr>
+        <w:t xml:space="preserve"> from your lab assignment. Your </w:t>
+      </w:r>
+      <w:proofErr w:type="spellStart"/>
+      <w:r>
+        <w:rPr>
+          <w:rFonts w:ascii="Georgia" w:hAnsi="Georgia"/>
+        </w:rPr>
+        <w:t>redos</w:t>
+      </w:r>
+      <w:proofErr w:type="spellEnd"/>
+      <w:r>
+        <w:rPr>
+          <w:rFonts w:ascii="Georgia" w:hAnsi="Georgia"/>
+        </w:rPr>
+        <w:t xml:space="preserve"> for your lab assignment should only contain the problems you needed to redo—no other problems should be included! </w:t>
       </w:r>
       <w:r>
         <w:rPr>
@@ -475,7 +517,21 @@
         <w:rPr>
           <w:rFonts w:ascii="Bradley Hand ITC" w:hAnsi="Bradley Hand ITC"/>
         </w:rPr>
-        <w:t xml:space="preserve">I did not address how the shape of the distribution changes with different values of binwidth. </w:t>
+        <w:t xml:space="preserve">I did not address how the shape of the distribution changes with different values of </w:t>
+      </w:r>
+      <w:proofErr w:type="spellStart"/>
+      <w:r>
+        <w:rPr>
+          <w:rFonts w:ascii="Bradley Hand ITC" w:hAnsi="Bradley Hand ITC"/>
+        </w:rPr>
+        <w:t>binwidth</w:t>
+      </w:r>
+      <w:proofErr w:type="spellEnd"/>
+      <w:r>
+        <w:rPr>
+          <w:rFonts w:ascii="Bradley Hand ITC" w:hAnsi="Bradley Hand ITC"/>
+        </w:rPr>
+        <w:t xml:space="preserve">. </w:t>
       </w:r>
     </w:p>
     <w:p>
@@ -528,14 +584,44 @@
           <w:rFonts w:ascii="Bradley Hand ITC" w:hAnsi="Bradley Hand ITC"/>
           <w:sz w:val="24"/>
         </w:rPr>
-        <w:t xml:space="preserve">Chapter 1 of the OpenInto textbook, specifically the section discussing histograms. I also went back and looked at the Visualizing numerical data </w:t>
-      </w:r>
-      <w:r>
-        <w:rPr>
-          <w:rFonts w:ascii="Bradley Hand ITC" w:hAnsi="Bradley Hand ITC"/>
-          <w:sz w:val="24"/>
-        </w:rPr>
-        <w:t>tutorial to see how they described binwidth.</w:t>
+        <w:t xml:space="preserve">Chapter 1 of the </w:t>
+      </w:r>
+      <w:r>
+        <w:rPr>
+          <w:rFonts w:ascii="Bradley Hand ITC" w:hAnsi="Bradley Hand ITC"/>
+          <w:sz w:val="24"/>
+        </w:rPr>
+        <w:t xml:space="preserve">Introduction to Modern Statistics </w:t>
+      </w:r>
+      <w:r>
+        <w:rPr>
+          <w:rFonts w:ascii="Bradley Hand ITC" w:hAnsi="Bradley Hand ITC"/>
+          <w:sz w:val="24"/>
+        </w:rPr>
+        <w:t xml:space="preserve">textbook, specifically the section discussing histograms. I also went back and looked at the Visualizing numerical data </w:t>
+      </w:r>
+      <w:r>
+        <w:rPr>
+          <w:rFonts w:ascii="Bradley Hand ITC" w:hAnsi="Bradley Hand ITC"/>
+          <w:sz w:val="24"/>
+        </w:rPr>
+        <w:t xml:space="preserve">tutorial to see how they described </w:t>
+      </w:r>
+      <w:proofErr w:type="spellStart"/>
+      <w:r>
+        <w:rPr>
+          <w:rFonts w:ascii="Bradley Hand ITC" w:hAnsi="Bradley Hand ITC"/>
+          <w:sz w:val="24"/>
+        </w:rPr>
+        <w:t>binwidth</w:t>
+      </w:r>
+      <w:proofErr w:type="spellEnd"/>
+      <w:r>
+        <w:rPr>
+          <w:rFonts w:ascii="Bradley Hand ITC" w:hAnsi="Bradley Hand ITC"/>
+          <w:sz w:val="24"/>
+        </w:rPr>
+        <w:t>.</w:t>
       </w:r>
     </w:p>
     <w:p>
@@ -629,14 +715,68 @@
           <w:sz w:val="24"/>
           <w:szCs w:val="24"/>
         </w:rPr>
-        <w:t xml:space="preserve"> the binwidth. I also understand that smaller binwidths allow for us to see more details in the distribution, where these features could get lost in large binwidths. I also learned that you </w:t>
-      </w:r>
+        <w:t xml:space="preserve"> the </w:t>
+      </w:r>
+      <w:proofErr w:type="spellStart"/>
       <w:r>
         <w:rPr>
           <w:rFonts w:ascii="Bradley Hand ITC" w:hAnsi="Bradley Hand ITC"/>
           <w:sz w:val="24"/>
           <w:szCs w:val="24"/>
         </w:rPr>
+        <w:t>binwidth</w:t>
+      </w:r>
+      <w:proofErr w:type="spellEnd"/>
+      <w:r>
+        <w:rPr>
+          <w:rFonts w:ascii="Bradley Hand ITC" w:hAnsi="Bradley Hand ITC"/>
+          <w:sz w:val="24"/>
+          <w:szCs w:val="24"/>
+        </w:rPr>
+        <w:t xml:space="preserve">. I also understand that smaller </w:t>
+      </w:r>
+      <w:proofErr w:type="spellStart"/>
+      <w:r>
+        <w:rPr>
+          <w:rFonts w:ascii="Bradley Hand ITC" w:hAnsi="Bradley Hand ITC"/>
+          <w:sz w:val="24"/>
+          <w:szCs w:val="24"/>
+        </w:rPr>
+        <w:t>binwidths</w:t>
+      </w:r>
+      <w:proofErr w:type="spellEnd"/>
+      <w:r>
+        <w:rPr>
+          <w:rFonts w:ascii="Bradley Hand ITC" w:hAnsi="Bradley Hand ITC"/>
+          <w:sz w:val="24"/>
+          <w:szCs w:val="24"/>
+        </w:rPr>
+        <w:t xml:space="preserve"> allow for us to see more details in the distribution, where these features could get lost in large </w:t>
+      </w:r>
+      <w:proofErr w:type="spellStart"/>
+      <w:r>
+        <w:rPr>
+          <w:rFonts w:ascii="Bradley Hand ITC" w:hAnsi="Bradley Hand ITC"/>
+          <w:sz w:val="24"/>
+          <w:szCs w:val="24"/>
+        </w:rPr>
+        <w:t>binwidths</w:t>
+      </w:r>
+      <w:proofErr w:type="spellEnd"/>
+      <w:r>
+        <w:rPr>
+          <w:rFonts w:ascii="Bradley Hand ITC" w:hAnsi="Bradley Hand ITC"/>
+          <w:sz w:val="24"/>
+          <w:szCs w:val="24"/>
+        </w:rPr>
+        <w:t xml:space="preserve">. I also learned that you </w:t>
+      </w:r>
+      <w:r>
+        <w:rPr>
+          <w:rFonts w:ascii="Bradley Hand ITC" w:hAnsi="Bradley Hand ITC"/>
+          <w:sz w:val="24"/>
+          <w:szCs w:val="24"/>
+        </w:rPr>
         <w:t>could</w:t>
       </w:r>
       <w:r>
@@ -645,7 +785,25 @@
           <w:sz w:val="24"/>
           <w:szCs w:val="24"/>
         </w:rPr>
-        <w:t xml:space="preserve"> choose a binwidth too small and your plot essentially looks like a seismograph. </w:t>
+        <w:t xml:space="preserve"> choose a </w:t>
+      </w:r>
+      <w:proofErr w:type="spellStart"/>
+      <w:r>
+        <w:rPr>
+          <w:rFonts w:ascii="Bradley Hand ITC" w:hAnsi="Bradley Hand ITC"/>
+          <w:sz w:val="24"/>
+          <w:szCs w:val="24"/>
+        </w:rPr>
+        <w:t>binwidth</w:t>
+      </w:r>
+      <w:proofErr w:type="spellEnd"/>
+      <w:r>
+        <w:rPr>
+          <w:rFonts w:ascii="Bradley Hand ITC" w:hAnsi="Bradley Hand ITC"/>
+          <w:sz w:val="24"/>
+          <w:szCs w:val="24"/>
+        </w:rPr>
+        <w:t xml:space="preserve"> too small and your plot essentially looks like a seismograph. </w:t>
       </w:r>
     </w:p>
     <w:p>
@@ -682,7 +840,7 @@
 </file>
 
 <file path=word/numbering.xml><?xml version="1.0" encoding="utf-8"?>
-<w:numbering xmlns:wpc="http://schemas.microsoft.com/office/word/2010/wordprocessingCanvas" xmlns:cx="http://schemas.microsoft.com/office/drawing/2014/chartex" xmlns:cx1="http://schemas.microsoft.com/office/drawing/2015/9/8/chartex" xmlns:cx2="http://schemas.microsoft.com/office/drawing/2015/10/21/chartex" xmlns:cx3="http://schemas.microsoft.com/office/drawing/2016/5/9/chartex" xmlns:cx4="http://schemas.microsoft.com/office/drawing/2016/5/10/chartex" xmlns:cx5="http://schemas.microsoft.com/office/drawing/2016/5/11/chartex" xmlns:cx6="http://schemas.microsoft.com/office/drawing/2016/5/12/chartex" xmlns:cx7="http://schemas.microsoft.com/office/drawing/2016/5/13/chartex" xmlns:cx8="http://schemas.microsoft.com/office/drawing/2016/5/14/chartex" xmlns:mc="http://schemas.openxmlformats.org/markup-compatibility/2006" xmlns:aink="http://schemas.microsoft.com/office/drawing/2016/ink" xmlns:am3d="http://schemas.microsoft.com/office/drawing/2017/model3d" xmlns:o="urn:schemas-microsoft-com:office:office" xmlns:r="http://schemas.openxmlformats.org/officeDocument/2006/relationships" xmlns:m="http://schemas.openxmlformats.org/officeDocument/2006/math" xmlns:v="urn:schemas-microsoft-com:vml" xmlns:wp14="http://schemas.microsoft.com/office/word/2010/wordprocessingDrawing" xmlns:wp="http://schemas.openxmlformats.org/drawingml/2006/wordprocessingDrawing" xmlns:w10="urn:schemas-microsoft-com:office:word" xmlns:w="http://schemas.openxmlformats.org/wordprocessingml/2006/main" xmlns:w14="http://schemas.microsoft.com/office/word/2010/wordml" xmlns:w15="http://schemas.microsoft.com/office/word/2012/wordml" xmlns:w16cex="http://schemas.microsoft.com/office/word/2018/wordml/cex" xmlns:w16cid="http://schemas.microsoft.com/office/word/2016/wordml/cid" xmlns:w16="http://schemas.microsoft.com/office/word/2018/wordml" xmlns:w16se="http://schemas.microsoft.com/office/word/2015/wordml/symex" xmlns:wpg="http://schemas.microsoft.com/office/word/2010/wordprocessingGroup" xmlns:wpi="http://schemas.microsoft.com/office/word/2010/wordprocessingInk" xmlns:wne="http://schemas.microsoft.com/office/word/2006/wordml" xmlns:wps="http://schemas.microsoft.com/office/word/2010/wordprocessingShape" mc:Ignorable="w14 w15 w16se w16cid w16 w16cex wp14">
+<w:numbering xmlns:wpc="http://schemas.microsoft.com/office/word/2010/wordprocessingCanvas" xmlns:cx="http://schemas.microsoft.com/office/drawing/2014/chartex" xmlns:cx1="http://schemas.microsoft.com/office/drawing/2015/9/8/chartex" xmlns:cx2="http://schemas.microsoft.com/office/drawing/2015/10/21/chartex" xmlns:cx3="http://schemas.microsoft.com/office/drawing/2016/5/9/chartex" xmlns:cx4="http://schemas.microsoft.com/office/drawing/2016/5/10/chartex" xmlns:cx5="http://schemas.microsoft.com/office/drawing/2016/5/11/chartex" xmlns:cx6="http://schemas.microsoft.com/office/drawing/2016/5/12/chartex" xmlns:cx7="http://schemas.microsoft.com/office/drawing/2016/5/13/chartex" xmlns:cx8="http://schemas.microsoft.com/office/drawing/2016/5/14/chartex" xmlns:mc="http://schemas.openxmlformats.org/markup-compatibility/2006" xmlns:aink="http://schemas.microsoft.com/office/drawing/2016/ink" xmlns:am3d="http://schemas.microsoft.com/office/drawing/2017/model3d" xmlns:o="urn:schemas-microsoft-com:office:office" xmlns:r="http://schemas.openxmlformats.org/officeDocument/2006/relationships" xmlns:m="http://schemas.openxmlformats.org/officeDocument/2006/math" xmlns:v="urn:schemas-microsoft-com:vml" xmlns:wp14="http://schemas.microsoft.com/office/word/2010/wordprocessingDrawing" xmlns:wp="http://schemas.openxmlformats.org/drawingml/2006/wordprocessingDrawing" xmlns:w10="urn:schemas-microsoft-com:office:word" xmlns:w="http://schemas.openxmlformats.org/wordprocessingml/2006/main" xmlns:w14="http://schemas.microsoft.com/office/word/2010/wordml" xmlns:w15="http://schemas.microsoft.com/office/word/2012/wordml" xmlns:w16cex="http://schemas.microsoft.com/office/word/2018/wordml/cex" xmlns:w16cid="http://schemas.microsoft.com/office/word/2016/wordml/cid" xmlns:w16="http://schemas.microsoft.com/office/word/2018/wordml" xmlns:w16sdtdh="http://schemas.microsoft.com/office/word/2020/wordml/sdtdatahash" xmlns:w16se="http://schemas.microsoft.com/office/word/2015/wordml/symex" xmlns:wpg="http://schemas.microsoft.com/office/word/2010/wordprocessingGroup" xmlns:wpi="http://schemas.microsoft.com/office/word/2010/wordprocessingInk" xmlns:wne="http://schemas.microsoft.com/office/word/2006/wordml" xmlns:wps="http://schemas.microsoft.com/office/word/2010/wordprocessingShape" mc:Ignorable="w14 w15 w16se w16cid w16 w16cex w16sdtdh wp14">
   <w:abstractNum w:abstractNumId="0" w15:restartNumberingAfterBreak="0">
     <w:nsid w:val="13FF5056"/>
     <w:multiLevelType w:val="hybridMultilevel"/>
@@ -963,7 +1121,7 @@
 </file>
 
 <file path=word/styles.xml><?xml version="1.0" encoding="utf-8"?>
-<w:styles xmlns:mc="http://schemas.openxmlformats.org/markup-compatibility/2006" xmlns:r="http://schemas.openxmlformats.org/officeDocument/2006/relationships" xmlns:w="http://schemas.openxmlformats.org/wordprocessingml/2006/main" xmlns:w14="http://schemas.microsoft.com/office/word/2010/wordml" xmlns:w15="http://schemas.microsoft.com/office/word/2012/wordml" xmlns:w16cex="http://schemas.microsoft.com/office/word/2018/wordml/cex" xmlns:w16cid="http://schemas.microsoft.com/office/word/2016/wordml/cid" xmlns:w16="http://schemas.microsoft.com/office/word/2018/wordml" xmlns:w16se="http://schemas.microsoft.com/office/word/2015/wordml/symex" mc:Ignorable="w14 w15 w16se w16cid w16 w16cex">
+<w:styles xmlns:mc="http://schemas.openxmlformats.org/markup-compatibility/2006" xmlns:r="http://schemas.openxmlformats.org/officeDocument/2006/relationships" xmlns:w="http://schemas.openxmlformats.org/wordprocessingml/2006/main" xmlns:w14="http://schemas.microsoft.com/office/word/2010/wordml" xmlns:w15="http://schemas.microsoft.com/office/word/2012/wordml" xmlns:w16cex="http://schemas.microsoft.com/office/word/2018/wordml/cex" xmlns:w16cid="http://schemas.microsoft.com/office/word/2016/wordml/cid" xmlns:w16="http://schemas.microsoft.com/office/word/2018/wordml" xmlns:w16sdtdh="http://schemas.microsoft.com/office/word/2020/wordml/sdtdatahash" xmlns:w16se="http://schemas.microsoft.com/office/word/2015/wordml/symex" mc:Ignorable="w14 w15 w16se w16cid w16 w16cex w16sdtdh">
   <w:docDefaults>
     <w:rPrDefault>
       <w:rPr>
@@ -1085,6 +1243,7 @@
     <w:lsdException w:name="HTML Sample" w:semiHidden="1" w:unhideWhenUsed="1"/>
     <w:lsdException w:name="HTML Typewriter" w:semiHidden="1" w:unhideWhenUsed="1"/>
     <w:lsdException w:name="HTML Variable" w:semiHidden="1" w:unhideWhenUsed="1"/>
+    <w:lsdException w:name="Normal Table" w:semiHidden="1" w:unhideWhenUsed="1"/>
     <w:lsdException w:name="annotation subject" w:semiHidden="1" w:unhideWhenUsed="1"/>
     <w:lsdException w:name="No List" w:semiHidden="1" w:unhideWhenUsed="1"/>
     <w:lsdException w:name="Outline List 1" w:semiHidden="1" w:unhideWhenUsed="1"/>
@@ -1127,8 +1286,11 @@
     <w:lsdException w:name="Table Contemporary" w:semiHidden="1" w:unhideWhenUsed="1"/>
     <w:lsdException w:name="Table Elegant" w:semiHidden="1" w:unhideWhenUsed="1"/>
     <w:lsdException w:name="Table Professional" w:semiHidden="1" w:unhideWhenUsed="1"/>
+    <w:lsdException w:name="Table Subtle 1" w:semiHidden="1" w:unhideWhenUsed="1"/>
     <w:lsdException w:name="Table Subtle 2" w:semiHidden="1" w:unhideWhenUsed="1"/>
     <w:lsdException w:name="Table Web 1" w:semiHidden="1" w:unhideWhenUsed="1"/>
+    <w:lsdException w:name="Table Web 2" w:semiHidden="1" w:unhideWhenUsed="1"/>
+    <w:lsdException w:name="Table Web 3" w:semiHidden="1" w:unhideWhenUsed="1"/>
     <w:lsdException w:name="Balloon Text" w:semiHidden="1" w:unhideWhenUsed="1"/>
     <w:lsdException w:name="Table Grid" w:uiPriority="59"/>
     <w:lsdException w:name="Table Theme" w:semiHidden="1" w:unhideWhenUsed="1"/>

</xml_diff>